<commit_message>
tcp header and flags updates
</commit_message>
<xml_diff>
--- a/Protocol Study.docx
+++ b/Protocol Study.docx
@@ -53,6 +53,10 @@
           </wp:inline>
         </w:drawing>
       </w:r>
+    </w:p>
+    <w:p/>
+    <w:p/>
+    <w:p>
       <w:r>
         <w:rPr>
           <w:noProof/>
@@ -1861,15 +1865,220 @@
           <w:bCs/>
         </w:rPr>
       </w:pPr>
-    </w:p>
-    <w:p>
-      <w:pPr>
-        <w:spacing w:after="0"/>
-        <w:rPr>
-          <w:b/>
-          <w:bCs/>
-        </w:rPr>
-      </w:pPr>
+      <w:r>
+        <w:rPr>
+          <w:b/>
+          <w:bCs/>
+          <w:noProof/>
+        </w:rPr>
+        <w:drawing>
+          <wp:inline distT="0" distB="0" distL="0" distR="0">
+            <wp:extent cx="5943600" cy="2352040"/>
+            <wp:effectExtent l="19050" t="0" r="0" b="0"/>
+            <wp:docPr id="7" name="Picture 6" descr="tcp flag.PNG"/>
+            <wp:cNvGraphicFramePr>
+              <a:graphicFrameLocks xmlns:a="http://schemas.openxmlformats.org/drawingml/2006/main" noChangeAspect="1"/>
+            </wp:cNvGraphicFramePr>
+            <a:graphic xmlns:a="http://schemas.openxmlformats.org/drawingml/2006/main">
+              <a:graphicData uri="http://schemas.openxmlformats.org/drawingml/2006/picture">
+                <pic:pic xmlns:pic="http://schemas.openxmlformats.org/drawingml/2006/picture">
+                  <pic:nvPicPr>
+                    <pic:cNvPr id="0" name="tcp flag.PNG"/>
+                    <pic:cNvPicPr/>
+                  </pic:nvPicPr>
+                  <pic:blipFill>
+                    <a:blip r:embed="rId10"/>
+                    <a:stretch>
+                      <a:fillRect/>
+                    </a:stretch>
+                  </pic:blipFill>
+                  <pic:spPr>
+                    <a:xfrm>
+                      <a:off x="0" y="0"/>
+                      <a:ext cx="5943600" cy="2352040"/>
+                    </a:xfrm>
+                    <a:prstGeom prst="rect">
+                      <a:avLst/>
+                    </a:prstGeom>
+                  </pic:spPr>
+                </pic:pic>
+              </a:graphicData>
+            </a:graphic>
+          </wp:inline>
+        </w:drawing>
+      </w:r>
+    </w:p>
+    <w:p>
+      <w:pPr>
+        <w:spacing w:after="0"/>
+        <w:rPr>
+          <w:b/>
+          <w:bCs/>
+        </w:rPr>
+      </w:pPr>
+    </w:p>
+    <w:p>
+      <w:pPr>
+        <w:spacing w:after="0"/>
+        <w:rPr>
+          <w:b/>
+          <w:bCs/>
+        </w:rPr>
+      </w:pPr>
+      <w:r>
+        <w:rPr>
+          <w:b/>
+          <w:bCs/>
+          <w:noProof/>
+        </w:rPr>
+        <w:lastRenderedPageBreak/>
+        <w:drawing>
+          <wp:inline distT="0" distB="0" distL="0" distR="0">
+            <wp:extent cx="5943600" cy="4421505"/>
+            <wp:effectExtent l="19050" t="0" r="0" b="0"/>
+            <wp:docPr id="8" name="Picture 7" descr="tcp mechanisms.PNG"/>
+            <wp:cNvGraphicFramePr>
+              <a:graphicFrameLocks xmlns:a="http://schemas.openxmlformats.org/drawingml/2006/main" noChangeAspect="1"/>
+            </wp:cNvGraphicFramePr>
+            <a:graphic xmlns:a="http://schemas.openxmlformats.org/drawingml/2006/main">
+              <a:graphicData uri="http://schemas.openxmlformats.org/drawingml/2006/picture">
+                <pic:pic xmlns:pic="http://schemas.openxmlformats.org/drawingml/2006/picture">
+                  <pic:nvPicPr>
+                    <pic:cNvPr id="0" name="tcp mechanisms.PNG"/>
+                    <pic:cNvPicPr/>
+                  </pic:nvPicPr>
+                  <pic:blipFill>
+                    <a:blip r:embed="rId11"/>
+                    <a:stretch>
+                      <a:fillRect/>
+                    </a:stretch>
+                  </pic:blipFill>
+                  <pic:spPr>
+                    <a:xfrm>
+                      <a:off x="0" y="0"/>
+                      <a:ext cx="5943600" cy="4421505"/>
+                    </a:xfrm>
+                    <a:prstGeom prst="rect">
+                      <a:avLst/>
+                    </a:prstGeom>
+                  </pic:spPr>
+                </pic:pic>
+              </a:graphicData>
+            </a:graphic>
+          </wp:inline>
+        </w:drawing>
+      </w:r>
+    </w:p>
+    <w:p>
+      <w:pPr>
+        <w:spacing w:after="0"/>
+        <w:rPr>
+          <w:b/>
+          <w:bCs/>
+        </w:rPr>
+      </w:pPr>
+    </w:p>
+    <w:p>
+      <w:pPr>
+        <w:spacing w:after="0"/>
+        <w:rPr>
+          <w:b/>
+          <w:bCs/>
+        </w:rPr>
+      </w:pPr>
+      <w:r>
+        <w:rPr>
+          <w:b/>
+          <w:bCs/>
+        </w:rPr>
+        <w:drawing>
+          <wp:inline distT="0" distB="0" distL="0" distR="0">
+            <wp:extent cx="5344271" cy="2257740"/>
+            <wp:effectExtent l="19050" t="0" r="8779" b="0"/>
+            <wp:docPr id="10" name="Picture 8" descr="tcp establishment.PNG"/>
+            <wp:cNvGraphicFramePr>
+              <a:graphicFrameLocks xmlns:a="http://schemas.openxmlformats.org/drawingml/2006/main" noChangeAspect="1"/>
+            </wp:cNvGraphicFramePr>
+            <a:graphic xmlns:a="http://schemas.openxmlformats.org/drawingml/2006/main">
+              <a:graphicData uri="http://schemas.openxmlformats.org/drawingml/2006/picture">
+                <pic:pic xmlns:pic="http://schemas.openxmlformats.org/drawingml/2006/picture">
+                  <pic:nvPicPr>
+                    <pic:cNvPr id="0" name="tcp establishment.PNG"/>
+                    <pic:cNvPicPr/>
+                  </pic:nvPicPr>
+                  <pic:blipFill>
+                    <a:blip r:embed="rId12"/>
+                    <a:stretch>
+                      <a:fillRect/>
+                    </a:stretch>
+                  </pic:blipFill>
+                  <pic:spPr>
+                    <a:xfrm>
+                      <a:off x="0" y="0"/>
+                      <a:ext cx="5344271" cy="2257740"/>
+                    </a:xfrm>
+                    <a:prstGeom prst="rect">
+                      <a:avLst/>
+                    </a:prstGeom>
+                  </pic:spPr>
+                </pic:pic>
+              </a:graphicData>
+            </a:graphic>
+          </wp:inline>
+        </w:drawing>
+      </w:r>
+    </w:p>
+    <w:p>
+      <w:pPr>
+        <w:spacing w:after="0"/>
+        <w:rPr>
+          <w:b/>
+          <w:bCs/>
+        </w:rPr>
+      </w:pPr>
+      <w:r>
+        <w:rPr>
+          <w:b/>
+          <w:bCs/>
+          <w:noProof/>
+        </w:rPr>
+        <w:lastRenderedPageBreak/>
+        <w:drawing>
+          <wp:inline distT="0" distB="0" distL="0" distR="0">
+            <wp:extent cx="4124901" cy="1781424"/>
+            <wp:effectExtent l="19050" t="0" r="8949" b="0"/>
+            <wp:docPr id="11" name="Picture 10" descr="tcp close.PNG"/>
+            <wp:cNvGraphicFramePr>
+              <a:graphicFrameLocks xmlns:a="http://schemas.openxmlformats.org/drawingml/2006/main" noChangeAspect="1"/>
+            </wp:cNvGraphicFramePr>
+            <a:graphic xmlns:a="http://schemas.openxmlformats.org/drawingml/2006/main">
+              <a:graphicData uri="http://schemas.openxmlformats.org/drawingml/2006/picture">
+                <pic:pic xmlns:pic="http://schemas.openxmlformats.org/drawingml/2006/picture">
+                  <pic:nvPicPr>
+                    <pic:cNvPr id="0" name="tcp close.PNG"/>
+                    <pic:cNvPicPr/>
+                  </pic:nvPicPr>
+                  <pic:blipFill>
+                    <a:blip r:embed="rId13"/>
+                    <a:stretch>
+                      <a:fillRect/>
+                    </a:stretch>
+                  </pic:blipFill>
+                  <pic:spPr>
+                    <a:xfrm>
+                      <a:off x="0" y="0"/>
+                      <a:ext cx="4124901" cy="1781424"/>
+                    </a:xfrm>
+                    <a:prstGeom prst="rect">
+                      <a:avLst/>
+                    </a:prstGeom>
+                  </pic:spPr>
+                </pic:pic>
+              </a:graphicData>
+            </a:graphic>
+          </wp:inline>
+        </w:drawing>
+      </w:r>
     </w:p>
     <w:p>
       <w:pPr>
@@ -1923,7 +2132,7 @@
                     <pic:cNvPicPr/>
                   </pic:nvPicPr>
                   <pic:blipFill>
-                    <a:blip r:embed="rId10"/>
+                    <a:blip r:embed="rId14"/>
                     <a:stretch>
                       <a:fillRect/>
                     </a:stretch>
@@ -1969,48 +2178,48 @@
         <w:spacing w:after="0"/>
       </w:pPr>
       <w:r>
+        <w:t xml:space="preserve"> Following this protocol, the sender first broadcasts an ARP request. The request is checked by each node connected to the network. But only the actual receiver replies with its MAC address on the packet.</w:t>
+      </w:r>
+      <w:r>
+        <w:t xml:space="preserve"> Hence the sender can know the MAC address of the destination node with ARP.</w:t>
+      </w:r>
+    </w:p>
+    <w:p>
+      <w:pPr>
+        <w:spacing w:after="0"/>
+      </w:pPr>
+      <w:r>
+        <w:t>In the case of our server, it aspects a broadcast ARP request from the network (maybe router</w:t>
+      </w:r>
+      <w:r>
+        <w:t xml:space="preserve"> or any other node</w:t>
+      </w:r>
+      <w:r>
+        <w:t>). If the broadcast packet contains its ip address then it replies with a unicast packet that contains its MAC address.</w:t>
+      </w:r>
+      <w:r>
+        <w:t xml:space="preserve"> Hence the other node can then send the ethernet frame to this particular MAC address.</w:t>
+      </w:r>
+    </w:p>
+    <w:p>
+      <w:pPr>
+        <w:spacing w:after="0"/>
+      </w:pPr>
+    </w:p>
+    <w:p>
+      <w:pPr>
+        <w:spacing w:after="0"/>
+        <w:rPr>
+          <w:b/>
+          <w:bCs/>
+        </w:rPr>
+      </w:pPr>
+      <w:r>
+        <w:rPr>
+          <w:b/>
+          <w:bCs/>
+        </w:rPr>
         <w:lastRenderedPageBreak/>
-        <w:t xml:space="preserve"> Following this protocol, the sender first broadcasts an ARP request. The request is checked by each node connected to the network. But only the actual receiver replies with its MAC address on the packet.</w:t>
-      </w:r>
-      <w:r>
-        <w:t xml:space="preserve"> Hence the sender can know the MAC address of the destination node with ARP.</w:t>
-      </w:r>
-    </w:p>
-    <w:p>
-      <w:pPr>
-        <w:spacing w:after="0"/>
-      </w:pPr>
-      <w:r>
-        <w:t>In the case of our server, it aspects a broadcast ARP request from the network (maybe router</w:t>
-      </w:r>
-      <w:r>
-        <w:t xml:space="preserve"> or any other node</w:t>
-      </w:r>
-      <w:r>
-        <w:t>). If the broadcast packet contains its ip address then it replies with a unicast packet that contains its MAC address.</w:t>
-      </w:r>
-      <w:r>
-        <w:t xml:space="preserve"> Hence the other node can then send the ethernet frame to this particular MAC address.</w:t>
-      </w:r>
-    </w:p>
-    <w:p>
-      <w:pPr>
-        <w:spacing w:after="0"/>
-      </w:pPr>
-    </w:p>
-    <w:p>
-      <w:pPr>
-        <w:spacing w:after="0"/>
-        <w:rPr>
-          <w:b/>
-          <w:bCs/>
-        </w:rPr>
-      </w:pPr>
-      <w:r>
-        <w:rPr>
-          <w:b/>
-          <w:bCs/>
-        </w:rPr>
         <w:t>Discussions:</w:t>
       </w:r>
     </w:p>

</xml_diff>